<commit_message>
added note to readme explaining that application does not currently support featureservice based layers as content layer.
</commit_message>
<xml_diff>
--- a/Readme.docx
+++ b/Readme.docx
@@ -817,6 +817,31 @@
         </w:numPr>
       </w:pPr>
       <w:r>
+        <w:t xml:space="preserve">Currently, template does not support </w:t>
+      </w:r>
+      <w:proofErr w:type="spellStart"/>
+      <w:r>
+        <w:t>FeatureService</w:t>
+      </w:r>
+      <w:proofErr w:type="spellEnd"/>
+      <w:r>
+        <w:t>-based layers as content layer, so you must upload your content data either as CSV or shapefile.</w:t>
+      </w:r>
+      <w:bookmarkStart w:id="0" w:name="_GoBack"/>
+      <w:bookmarkEnd w:id="0"/>
+      <w:r>
+        <w:t xml:space="preserve">  </w:t>
+      </w:r>
+    </w:p>
+    <w:p>
+      <w:pPr>
+        <w:pStyle w:val="ListParagraph"/>
+        <w:numPr>
+          <w:ilvl w:val="0"/>
+          <w:numId w:val="3"/>
+        </w:numPr>
+      </w:pPr>
+      <w:r>
         <w:t xml:space="preserve">A sample content layer CSV has been </w:t>
       </w:r>
       <w:r>
@@ -836,6 +861,19 @@
       </w:r>
       <w:r>
         <w:t>.</w:t>
+      </w:r>
+    </w:p>
+    <w:p>
+      <w:pPr>
+        <w:rPr>
+          <w:u w:val="single"/>
+        </w:rPr>
+      </w:pPr>
+      <w:r>
+        <w:rPr>
+          <w:u w:val="single"/>
+        </w:rPr>
+        <w:br w:type="page"/>
       </w:r>
     </w:p>
     <w:p>
@@ -1393,8 +1431,6 @@
       <w:pPr>
         <w:pStyle w:val="ListParagraph"/>
       </w:pPr>
-      <w:bookmarkStart w:id="0" w:name="_GoBack"/>
-      <w:bookmarkEnd w:id="0"/>
       <w:r>
         <w:rPr>
           <w:noProof/>
@@ -2246,7 +2282,7 @@
     </w:p>
     <w:sectPr>
       <w:pgSz w:w="12240" w:h="15840"/>
-      <w:pgMar w:top="1440" w:right="1440" w:bottom="1440" w:left="1440" w:header="720" w:footer="720" w:gutter="0"/>
+      <w:pgMar w:top="720" w:right="1440" w:bottom="720" w:left="1440" w:header="720" w:footer="720" w:gutter="0"/>
       <w:cols w:space="720"/>
       <w:docGrid w:linePitch="360"/>
     </w:sectPr>

</xml_diff>

<commit_message>
renamed sample csv --> locations.csv.  also changed some field names
</commit_message>
<xml_diff>
--- a/Readme.docx
+++ b/Readme.docx
@@ -817,20 +817,7 @@
         </w:numPr>
       </w:pPr>
       <w:r>
-        <w:t xml:space="preserve">Currently, template does not support </w:t>
-      </w:r>
-      <w:proofErr w:type="spellStart"/>
-      <w:r>
-        <w:t>FeatureService</w:t>
-      </w:r>
-      <w:proofErr w:type="spellEnd"/>
-      <w:r>
-        <w:t>-based layers as content layer, so you must upload your content data either as CSV or shapefile.</w:t>
-      </w:r>
-      <w:bookmarkStart w:id="0" w:name="_GoBack"/>
-      <w:bookmarkEnd w:id="0"/>
-      <w:r>
-        <w:t xml:space="preserve">  </w:t>
+        <w:t xml:space="preserve">Currently, template does not support FeatureService-based layers as content layer, so you must upload your content data either as CSV or shapefile.  </w:t>
       </w:r>
     </w:p>
     <w:p>
@@ -854,7 +841,21 @@
         <w:rPr>
           <w:i/>
         </w:rPr>
-        <w:t>sample data/BigAirports.csv</w:t>
+        <w:t>sample data/</w:t>
+      </w:r>
+      <w:r>
+        <w:rPr>
+          <w:i/>
+        </w:rPr>
+        <w:t>locations</w:t>
+      </w:r>
+      <w:bookmarkStart w:id="0" w:name="_GoBack"/>
+      <w:bookmarkEnd w:id="0"/>
+      <w:r>
+        <w:rPr>
+          <w:i/>
+        </w:rPr>
+        <w:t>.csv</w:t>
       </w:r>
       <w:r>
         <w:t>)</w:t>
@@ -947,14 +948,12 @@
                 <w:rFonts w:ascii="Times New Roman" w:hAnsi="Times New Roman" w:cs="Times New Roman"/>
               </w:rPr>
             </w:pPr>
-            <w:proofErr w:type="spellStart"/>
             <w:r>
               <w:rPr>
                 <w:rFonts w:ascii="Times New Roman" w:hAnsi="Times New Roman" w:cs="Times New Roman"/>
               </w:rPr>
               <w:t>webmap_largescale</w:t>
             </w:r>
-            <w:proofErr w:type="spellEnd"/>
           </w:p>
         </w:tc>
         <w:tc>
@@ -985,14 +984,12 @@
                 <w:rFonts w:ascii="Times New Roman" w:hAnsi="Times New Roman" w:cs="Times New Roman"/>
               </w:rPr>
             </w:pPr>
-            <w:proofErr w:type="spellStart"/>
             <w:r>
               <w:rPr>
                 <w:rFonts w:ascii="Times New Roman" w:hAnsi="Times New Roman" w:cs="Times New Roman"/>
               </w:rPr>
               <w:t>webmap_overview</w:t>
             </w:r>
-            <w:proofErr w:type="spellEnd"/>
           </w:p>
         </w:tc>
         <w:tc>
@@ -1023,14 +1020,12 @@
                 <w:rFonts w:ascii="Times New Roman" w:hAnsi="Times New Roman" w:cs="Times New Roman"/>
               </w:rPr>
             </w:pPr>
-            <w:proofErr w:type="spellStart"/>
             <w:r>
               <w:rPr>
                 <w:rFonts w:ascii="Times New Roman" w:hAnsi="Times New Roman" w:cs="Times New Roman"/>
               </w:rPr>
               <w:t>contentLayer</w:t>
             </w:r>
-            <w:proofErr w:type="spellEnd"/>
           </w:p>
         </w:tc>
         <w:tc>
@@ -1061,14 +1056,12 @@
                 <w:rFonts w:ascii="Times New Roman" w:hAnsi="Times New Roman" w:cs="Times New Roman"/>
               </w:rPr>
             </w:pPr>
-            <w:proofErr w:type="spellStart"/>
             <w:r>
               <w:rPr>
                 <w:rFonts w:ascii="Times New Roman" w:hAnsi="Times New Roman" w:cs="Times New Roman"/>
               </w:rPr>
               <w:t>fieldName_Rank</w:t>
             </w:r>
-            <w:proofErr w:type="spellEnd"/>
           </w:p>
         </w:tc>
         <w:tc>
@@ -1105,14 +1098,12 @@
                 <w:rFonts w:ascii="Times New Roman" w:hAnsi="Times New Roman" w:cs="Times New Roman"/>
               </w:rPr>
             </w:pPr>
-            <w:proofErr w:type="spellStart"/>
             <w:r>
               <w:rPr>
                 <w:rFonts w:ascii="Times New Roman" w:hAnsi="Times New Roman" w:cs="Times New Roman"/>
               </w:rPr>
               <w:t>fieldName_Name</w:t>
             </w:r>
-            <w:proofErr w:type="spellEnd"/>
           </w:p>
         </w:tc>
         <w:tc>
@@ -1143,14 +1134,12 @@
                 <w:rFonts w:ascii="Times New Roman" w:hAnsi="Times New Roman" w:cs="Times New Roman"/>
               </w:rPr>
             </w:pPr>
-            <w:proofErr w:type="spellStart"/>
             <w:r>
               <w:rPr>
                 <w:rFonts w:ascii="Times New Roman" w:hAnsi="Times New Roman" w:cs="Times New Roman"/>
               </w:rPr>
               <w:t>fieldName_Level</w:t>
             </w:r>
-            <w:proofErr w:type="spellEnd"/>
           </w:p>
         </w:tc>
         <w:tc>
@@ -1165,14 +1154,12 @@
             <w:r>
               <w:t xml:space="preserve">(optional) Field containing integer values.  For each feature, specifies zoom level at which large scale map should be displayed.  If this field isn’t specified, the app will simply use the </w:t>
             </w:r>
-            <w:proofErr w:type="spellStart"/>
             <w:r>
               <w:rPr>
                 <w:rFonts w:ascii="Times New Roman" w:hAnsi="Times New Roman" w:cs="Times New Roman"/>
               </w:rPr>
               <w:t>defaultLargeScaleZoomLevel</w:t>
             </w:r>
-            <w:proofErr w:type="spellEnd"/>
             <w:r>
               <w:t xml:space="preserve"> setting below.</w:t>
             </w:r>
@@ -1192,14 +1179,12 @@
                 <w:rFonts w:ascii="Times New Roman" w:hAnsi="Times New Roman" w:cs="Times New Roman"/>
               </w:rPr>
             </w:pPr>
-            <w:proofErr w:type="spellStart"/>
             <w:r>
               <w:rPr>
                 <w:rFonts w:ascii="Times New Roman" w:hAnsi="Times New Roman" w:cs="Times New Roman"/>
               </w:rPr>
               <w:t>initialZoomLevel</w:t>
             </w:r>
-            <w:proofErr w:type="spellEnd"/>
           </w:p>
         </w:tc>
         <w:tc>
@@ -1230,14 +1215,12 @@
                 <w:rFonts w:ascii="Times New Roman" w:hAnsi="Times New Roman" w:cs="Times New Roman"/>
               </w:rPr>
             </w:pPr>
-            <w:proofErr w:type="spellStart"/>
             <w:r>
               <w:rPr>
                 <w:rFonts w:ascii="Times New Roman" w:hAnsi="Times New Roman" w:cs="Times New Roman"/>
               </w:rPr>
               <w:t>initialZoomLevelWide</w:t>
             </w:r>
-            <w:proofErr w:type="spellEnd"/>
           </w:p>
         </w:tc>
         <w:tc>
@@ -1269,14 +1252,12 @@
                 <w:rFonts w:ascii="Times New Roman" w:hAnsi="Times New Roman" w:cs="Times New Roman"/>
               </w:rPr>
             </w:pPr>
-            <w:proofErr w:type="spellStart"/>
             <w:r>
               <w:rPr>
                 <w:rFonts w:ascii="Times New Roman" w:hAnsi="Times New Roman" w:cs="Times New Roman"/>
               </w:rPr>
               <w:t>defaultLargeScaleZoomLevel</w:t>
             </w:r>
-            <w:proofErr w:type="spellEnd"/>
           </w:p>
         </w:tc>
         <w:tc>
@@ -1307,14 +1288,12 @@
                 <w:rFonts w:ascii="Times New Roman" w:hAnsi="Times New Roman" w:cs="Times New Roman"/>
               </w:rPr>
             </w:pPr>
-            <w:proofErr w:type="spellStart"/>
             <w:r>
               <w:rPr>
                 <w:rFonts w:ascii="Times New Roman" w:hAnsi="Times New Roman" w:cs="Times New Roman"/>
               </w:rPr>
               <w:t>showIntro</w:t>
             </w:r>
-            <w:proofErr w:type="spellEnd"/>
           </w:p>
         </w:tc>
         <w:tc>
@@ -1345,14 +1324,12 @@
                 <w:rFonts w:ascii="Times New Roman" w:hAnsi="Times New Roman" w:cs="Times New Roman"/>
               </w:rPr>
             </w:pPr>
-            <w:proofErr w:type="spellStart"/>
             <w:r>
               <w:rPr>
                 <w:rFonts w:ascii="Times New Roman" w:hAnsi="Times New Roman" w:cs="Times New Roman"/>
               </w:rPr>
               <w:t>popupHeight</w:t>
             </w:r>
-            <w:proofErr w:type="spellEnd"/>
           </w:p>
         </w:tc>
         <w:tc>
@@ -1365,15 +1342,7 @@
               <w:ind w:left="0"/>
             </w:pPr>
             <w:r>
-              <w:t xml:space="preserve">How much vertical space (in pixels) should be allotted for the popup display in the left hand </w:t>
-            </w:r>
-            <w:proofErr w:type="gramStart"/>
-            <w:r>
-              <w:t>pane.</w:t>
-            </w:r>
-            <w:proofErr w:type="gramEnd"/>
-            <w:r>
-              <w:t xml:space="preserve">  At the moment, this cannot be calculated automatically.</w:t>
+              <w:t>How much vertical space (in pixels) should be allotted for the popup display in the left hand pane.  At the moment, this cannot be calculated automatically.</w:t>
             </w:r>
           </w:p>
         </w:tc>
@@ -1391,14 +1360,12 @@
                 <w:rFonts w:ascii="Times New Roman" w:hAnsi="Times New Roman" w:cs="Times New Roman"/>
               </w:rPr>
             </w:pPr>
-            <w:proofErr w:type="spellStart"/>
             <w:r>
               <w:rPr>
                 <w:rFonts w:ascii="Times New Roman" w:hAnsi="Times New Roman" w:cs="Times New Roman"/>
               </w:rPr>
               <w:t>popupLeftMargin</w:t>
             </w:r>
-            <w:proofErr w:type="spellEnd"/>
           </w:p>
         </w:tc>
         <w:tc>
@@ -1411,13 +1378,8 @@
               <w:ind w:left="0"/>
             </w:pPr>
             <w:r>
-              <w:t xml:space="preserve">How much white space (in pixels) should be inserted in the left margin of the popup </w:t>
+              <w:t>How much white space (in pixels) should be inserted in the left margin of the popup view.</w:t>
             </w:r>
-            <w:proofErr w:type="gramStart"/>
-            <w:r>
-              <w:t>view.</w:t>
-            </w:r>
-            <w:proofErr w:type="gramEnd"/>
           </w:p>
         </w:tc>
       </w:tr>
@@ -1731,7 +1693,7 @@
                                     <pic:cNvPicPr/>
                                   </pic:nvPicPr>
                                   <pic:blipFill>
-                                    <a:blip r:embed="rId7"/>
+                                    <a:blip r:embed="rId8"/>
                                     <a:stretch>
                                       <a:fillRect/>
                                     </a:stretch>
@@ -1894,13 +1856,9 @@
                             <w:pPr>
                               <w:jc w:val="center"/>
                             </w:pPr>
-                            <w:proofErr w:type="spellStart"/>
-                            <w:proofErr w:type="gramStart"/>
                             <w:r>
                               <w:t>popupLeftMargin</w:t>
                             </w:r>
-                            <w:proofErr w:type="spellEnd"/>
-                            <w:proofErr w:type="gramEnd"/>
                           </w:p>
                         </w:txbxContent>
                       </wps:txbx>
@@ -1998,13 +1956,9 @@
                             <w:pPr>
                               <w:jc w:val="center"/>
                             </w:pPr>
-                            <w:proofErr w:type="spellStart"/>
-                            <w:proofErr w:type="gramStart"/>
                             <w:r>
                               <w:t>popupHeight</w:t>
                             </w:r>
-                            <w:proofErr w:type="spellEnd"/>
-                            <w:proofErr w:type="gramEnd"/>
                           </w:p>
                         </w:txbxContent>
                       </wps:txbx>
@@ -2194,11 +2148,9 @@
                             <w:pPr>
                               <w:jc w:val="center"/>
                             </w:pPr>
-                            <w:proofErr w:type="spellStart"/>
                             <w:r>
                               <w:t>fieldname_Rank</w:t>
                             </w:r>
-                            <w:proofErr w:type="spellEnd"/>
                           </w:p>
                         </w:txbxContent>
                       </wps:txbx>

</xml_diff>